<commit_message>
Uzupełniono konspekt lekcji pierwszej
</commit_message>
<xml_diff>
--- a/Zmienne/I. Zmienne/1-wpr-do-zm.docx
+++ b/Zmienne/I. Zmienne/1-wpr-do-zm.docx
@@ -387,12 +387,21 @@
                 <w:sz w:val="20"/>
               </w:rPr>
             </w:pPr>
+            <w:proofErr w:type="gramStart"/>
             <w:r>
               <w:rPr>
                 <w:b/>
                 <w:sz w:val="20"/>
               </w:rPr>
-              <w:t>Czas  realizacji:</w:t>
+              <w:t>Czas  realizacji</w:t>
+            </w:r>
+            <w:proofErr w:type="gramEnd"/>
+            <w:r>
+              <w:rPr>
+                <w:b/>
+                <w:sz w:val="20"/>
+              </w:rPr>
+              <w:t>:</w:t>
             </w:r>
             <w:r>
               <w:rPr>
@@ -420,7 +429,21 @@
               <w:rPr>
                 <w:sz w:val="20"/>
               </w:rPr>
-              <w:t>45 minut(1 godzina lekcyjna, jedna jednostka dydaktyczna)</w:t>
+              <w:t xml:space="preserve">45 </w:t>
+            </w:r>
+            <w:proofErr w:type="gramStart"/>
+            <w:r>
+              <w:rPr>
+                <w:sz w:val="20"/>
+              </w:rPr>
+              <w:t>minut(</w:t>
+            </w:r>
+            <w:proofErr w:type="gramEnd"/>
+            <w:r>
+              <w:rPr>
+                <w:sz w:val="20"/>
+              </w:rPr>
+              <w:t>1 godzina lekcyjna, jedna jednostka dydaktyczna)</w:t>
             </w:r>
           </w:p>
         </w:tc>
@@ -733,16 +756,7 @@
           <w:b/>
           <w:sz w:val="20"/>
         </w:rPr>
-        <w:t>Projekt ewaluacji</w:t>
-      </w:r>
-      <w:bookmarkStart w:id="0" w:name="_GoBack"/>
-      <w:bookmarkEnd w:id="0"/>
-      <w:r>
-        <w:rPr>
-          <w:b/>
-          <w:sz w:val="20"/>
-        </w:rPr>
-        <w:t>:</w:t>
+        <w:t>Projekt ewaluacji:</w:t>
       </w:r>
     </w:p>
     <w:p>
@@ -1059,7 +1073,30 @@
         <w:rPr>
           <w:sz w:val="20"/>
         </w:rPr>
-        <w:t>Brak</w:t>
+        <w:t>Wprowadzenie do pojęcia zmiennej</w:t>
+      </w:r>
+    </w:p>
+    <w:p>
+      <w:pPr>
+        <w:widowControl/>
+        <w:numPr>
+          <w:ilvl w:val="1"/>
+          <w:numId w:val="14"/>
+        </w:numPr>
+        <w:tabs>
+          <w:tab w:val="left" w:pos="720"/>
+        </w:tabs>
+        <w:spacing w:line="360" w:lineRule="auto"/>
+        <w:ind w:left="993"/>
+        <w:rPr>
+          <w:sz w:val="20"/>
+        </w:rPr>
+      </w:pPr>
+      <w:r>
+        <w:rPr>
+          <w:sz w:val="20"/>
+        </w:rPr>
+        <w:t>Ćwiczenia z pudełkami</w:t>
       </w:r>
     </w:p>
     <w:p>
@@ -1107,7 +1144,7 @@
         <w:rPr>
           <w:sz w:val="20"/>
         </w:rPr>
-        <w:t>Brak</w:t>
+        <w:t>Podsumowanie lekcji</w:t>
       </w:r>
     </w:p>
     <w:p>
@@ -1153,12 +1190,6 @@
         <w:gridCol w:w="1381"/>
       </w:tblGrid>
       <w:tr>
-        <w:tblPrEx>
-          <w:tblCellMar>
-            <w:top w:w="0" w:type="dxa"/>
-            <w:bottom w:w="0" w:type="dxa"/>
-          </w:tblCellMar>
-        </w:tblPrEx>
         <w:tc>
           <w:tcPr>
             <w:tcW w:w="740" w:type="dxa"/>
@@ -1276,12 +1307,6 @@
         </w:tc>
       </w:tr>
       <w:tr>
-        <w:tblPrEx>
-          <w:tblCellMar>
-            <w:top w:w="0" w:type="dxa"/>
-            <w:bottom w:w="0" w:type="dxa"/>
-          </w:tblCellMar>
-        </w:tblPrEx>
         <w:tc>
           <w:tcPr>
             <w:tcW w:w="740" w:type="dxa"/>
@@ -1408,7 +1433,14 @@
                 <w:sz w:val="20"/>
                 <w:szCs w:val="20"/>
               </w:rPr>
-              <w:t>zapisują temat lekcji</w:t>
+              <w:t>Z</w:t>
+            </w:r>
+            <w:r>
+              <w:rPr>
+                <w:sz w:val="20"/>
+                <w:szCs w:val="20"/>
+              </w:rPr>
+              <w:t>apisują temat lekcji</w:t>
             </w:r>
           </w:p>
         </w:tc>
@@ -1436,12 +1468,6 @@
         </w:tc>
       </w:tr>
       <w:tr>
-        <w:tblPrEx>
-          <w:tblCellMar>
-            <w:top w:w="0" w:type="dxa"/>
-            <w:bottom w:w="0" w:type="dxa"/>
-          </w:tblCellMar>
-        </w:tblPrEx>
         <w:tc>
           <w:tcPr>
             <w:tcW w:w="740" w:type="dxa"/>
@@ -1460,6 +1486,12 @@
                 <w:sz w:val="20"/>
               </w:rPr>
             </w:pPr>
+            <w:r>
+              <w:rPr>
+                <w:sz w:val="20"/>
+              </w:rPr>
+              <w:t>II.1</w:t>
+            </w:r>
           </w:p>
         </w:tc>
         <w:tc>
@@ -1480,6 +1512,12 @@
                 <w:sz w:val="20"/>
               </w:rPr>
             </w:pPr>
+            <w:r>
+              <w:rPr>
+                <w:sz w:val="20"/>
+              </w:rPr>
+              <w:t>8/12</w:t>
+            </w:r>
           </w:p>
         </w:tc>
         <w:tc>
@@ -1501,6 +1539,13 @@
                 <w:szCs w:val="20"/>
               </w:rPr>
             </w:pPr>
+            <w:r>
+              <w:rPr>
+                <w:sz w:val="20"/>
+                <w:szCs w:val="20"/>
+              </w:rPr>
+              <w:t>Wprowadza uczniów do pojęcia zmiennej</w:t>
+            </w:r>
           </w:p>
         </w:tc>
         <w:tc>
@@ -1522,6 +1567,13 @@
                 <w:szCs w:val="20"/>
               </w:rPr>
             </w:pPr>
+            <w:r>
+              <w:rPr>
+                <w:sz w:val="20"/>
+                <w:szCs w:val="20"/>
+              </w:rPr>
+              <w:t>Słuchają i zadają pytania</w:t>
+            </w:r>
           </w:p>
         </w:tc>
         <w:tc>
@@ -1544,16 +1596,27 @@
                 <w:szCs w:val="20"/>
               </w:rPr>
             </w:pPr>
+            <w:r>
+              <w:rPr>
+                <w:color w:val="FF0000"/>
+                <w:sz w:val="20"/>
+                <w:szCs w:val="20"/>
+              </w:rPr>
+              <w:t xml:space="preserve">Prezentacja </w:t>
+            </w:r>
+            <w:r>
+              <w:rPr>
+                <w:i/>
+                <w:color w:val="FF0000"/>
+                <w:sz w:val="20"/>
+                <w:szCs w:val="20"/>
+              </w:rPr>
+              <w:t>Zmienne</w:t>
+            </w:r>
           </w:p>
         </w:tc>
       </w:tr>
       <w:tr>
-        <w:tblPrEx>
-          <w:tblCellMar>
-            <w:top w:w="0" w:type="dxa"/>
-            <w:bottom w:w="0" w:type="dxa"/>
-          </w:tblCellMar>
-        </w:tblPrEx>
         <w:tc>
           <w:tcPr>
             <w:tcW w:w="740" w:type="dxa"/>
@@ -1576,7 +1639,7 @@
               <w:rPr>
                 <w:sz w:val="20"/>
               </w:rPr>
-              <w:t>III.1</w:t>
+              <w:t>II.2</w:t>
             </w:r>
           </w:p>
         </w:tc>
@@ -1602,7 +1665,7 @@
               <w:rPr>
                 <w:sz w:val="20"/>
               </w:rPr>
-              <w:t>3/45</w:t>
+              <w:t>3/15</w:t>
             </w:r>
           </w:p>
         </w:tc>
@@ -1630,7 +1693,7 @@
                 <w:sz w:val="20"/>
                 <w:szCs w:val="20"/>
               </w:rPr>
-              <w:t>Podsumowuje lekcję</w:t>
+              <w:t>Tłumaczy istotę zadania</w:t>
             </w:r>
           </w:p>
         </w:tc>
@@ -1677,6 +1740,290 @@
             <w:pPr>
               <w:widowControl/>
               <w:rPr>
+                <w:i/>
+                <w:color w:val="FF0000"/>
+                <w:sz w:val="20"/>
+                <w:szCs w:val="20"/>
+              </w:rPr>
+            </w:pPr>
+            <w:r>
+              <w:rPr>
+                <w:color w:val="FF0000"/>
+                <w:sz w:val="20"/>
+                <w:szCs w:val="20"/>
+              </w:rPr>
+              <w:t xml:space="preserve">Prezentacja </w:t>
+            </w:r>
+            <w:bookmarkStart w:id="0" w:name="_GoBack"/>
+            <w:r>
+              <w:rPr>
+                <w:i/>
+                <w:color w:val="FF0000"/>
+                <w:sz w:val="20"/>
+                <w:szCs w:val="20"/>
+              </w:rPr>
+              <w:t>Zmienne - ćwiczenia</w:t>
+            </w:r>
+            <w:bookmarkEnd w:id="0"/>
+          </w:p>
+        </w:tc>
+      </w:tr>
+      <w:tr>
+        <w:tc>
+          <w:tcPr>
+            <w:tcW w:w="740" w:type="dxa"/>
+            <w:tcBorders>
+              <w:top w:val="single" w:sz="2" w:space="0" w:color="000000"/>
+              <w:left w:val="single" w:sz="2" w:space="0" w:color="000000"/>
+              <w:bottom w:val="single" w:sz="2" w:space="0" w:color="000000"/>
+              <w:right w:val="single" w:sz="2" w:space="0" w:color="000000"/>
+            </w:tcBorders>
+            <w:shd w:val="clear" w:color="auto" w:fill="FFFFFF"/>
+          </w:tcPr>
+          <w:p>
+            <w:pPr>
+              <w:widowControl/>
+              <w:rPr>
+                <w:sz w:val="20"/>
+              </w:rPr>
+            </w:pPr>
+            <w:r>
+              <w:rPr>
+                <w:sz w:val="20"/>
+              </w:rPr>
+              <w:t>II.2</w:t>
+            </w:r>
+          </w:p>
+        </w:tc>
+        <w:tc>
+          <w:tcPr>
+            <w:tcW w:w="747" w:type="dxa"/>
+            <w:tcBorders>
+              <w:top w:val="single" w:sz="2" w:space="0" w:color="000000"/>
+              <w:left w:val="single" w:sz="2" w:space="0" w:color="000000"/>
+              <w:bottom w:val="single" w:sz="2" w:space="0" w:color="000000"/>
+              <w:right w:val="single" w:sz="2" w:space="0" w:color="000000"/>
+            </w:tcBorders>
+            <w:shd w:val="clear" w:color="auto" w:fill="FFFFFF"/>
+          </w:tcPr>
+          <w:p>
+            <w:pPr>
+              <w:widowControl/>
+              <w:rPr>
+                <w:sz w:val="20"/>
+              </w:rPr>
+            </w:pPr>
+            <w:r>
+              <w:rPr>
+                <w:sz w:val="20"/>
+              </w:rPr>
+              <w:t>27/42</w:t>
+            </w:r>
+          </w:p>
+        </w:tc>
+        <w:tc>
+          <w:tcPr>
+            <w:tcW w:w="2943" w:type="dxa"/>
+            <w:tcBorders>
+              <w:top w:val="single" w:sz="2" w:space="0" w:color="000000"/>
+              <w:left w:val="single" w:sz="2" w:space="0" w:color="000000"/>
+              <w:bottom w:val="single" w:sz="2" w:space="0" w:color="000000"/>
+              <w:right w:val="single" w:sz="2" w:space="0" w:color="000000"/>
+            </w:tcBorders>
+            <w:shd w:val="clear" w:color="auto" w:fill="FFFFFF"/>
+          </w:tcPr>
+          <w:p>
+            <w:pPr>
+              <w:widowControl/>
+              <w:rPr>
+                <w:sz w:val="20"/>
+                <w:szCs w:val="20"/>
+              </w:rPr>
+            </w:pPr>
+            <w:r>
+              <w:rPr>
+                <w:sz w:val="20"/>
+                <w:szCs w:val="20"/>
+              </w:rPr>
+              <w:t>Przeprowadza wspólnie z uczniami ćwiczenia</w:t>
+            </w:r>
+          </w:p>
+        </w:tc>
+        <w:tc>
+          <w:tcPr>
+            <w:tcW w:w="3330" w:type="dxa"/>
+            <w:tcBorders>
+              <w:top w:val="single" w:sz="2" w:space="0" w:color="000000"/>
+              <w:left w:val="single" w:sz="2" w:space="0" w:color="000000"/>
+              <w:bottom w:val="single" w:sz="2" w:space="0" w:color="000000"/>
+              <w:right w:val="single" w:sz="2" w:space="0" w:color="000000"/>
+            </w:tcBorders>
+            <w:shd w:val="clear" w:color="auto" w:fill="FFFFFF"/>
+          </w:tcPr>
+          <w:p>
+            <w:pPr>
+              <w:widowControl/>
+              <w:rPr>
+                <w:sz w:val="20"/>
+                <w:szCs w:val="20"/>
+              </w:rPr>
+            </w:pPr>
+            <w:r>
+              <w:rPr>
+                <w:sz w:val="20"/>
+                <w:szCs w:val="20"/>
+              </w:rPr>
+              <w:t>Uczestniczą w ćwiczeniach i notują</w:t>
+            </w:r>
+          </w:p>
+        </w:tc>
+        <w:tc>
+          <w:tcPr>
+            <w:tcW w:w="1381" w:type="dxa"/>
+            <w:tcBorders>
+              <w:top w:val="single" w:sz="2" w:space="0" w:color="000000"/>
+              <w:left w:val="single" w:sz="2" w:space="0" w:color="000000"/>
+              <w:bottom w:val="single" w:sz="2" w:space="0" w:color="000000"/>
+              <w:right w:val="single" w:sz="2" w:space="0" w:color="000000"/>
+            </w:tcBorders>
+            <w:shd w:val="clear" w:color="auto" w:fill="FFFFFF"/>
+          </w:tcPr>
+          <w:p>
+            <w:pPr>
+              <w:widowControl/>
+              <w:rPr>
+                <w:color w:val="FF0000"/>
+                <w:sz w:val="20"/>
+                <w:szCs w:val="20"/>
+              </w:rPr>
+            </w:pPr>
+          </w:p>
+        </w:tc>
+      </w:tr>
+      <w:tr>
+        <w:tc>
+          <w:tcPr>
+            <w:tcW w:w="740" w:type="dxa"/>
+            <w:tcBorders>
+              <w:top w:val="single" w:sz="2" w:space="0" w:color="000000"/>
+              <w:left w:val="single" w:sz="2" w:space="0" w:color="000000"/>
+              <w:bottom w:val="single" w:sz="2" w:space="0" w:color="000000"/>
+              <w:right w:val="single" w:sz="2" w:space="0" w:color="000000"/>
+            </w:tcBorders>
+            <w:shd w:val="clear" w:color="auto" w:fill="FFFFFF"/>
+          </w:tcPr>
+          <w:p>
+            <w:pPr>
+              <w:widowControl/>
+              <w:rPr>
+                <w:sz w:val="20"/>
+              </w:rPr>
+            </w:pPr>
+            <w:r>
+              <w:rPr>
+                <w:sz w:val="20"/>
+              </w:rPr>
+              <w:t>III.1</w:t>
+            </w:r>
+          </w:p>
+        </w:tc>
+        <w:tc>
+          <w:tcPr>
+            <w:tcW w:w="747" w:type="dxa"/>
+            <w:tcBorders>
+              <w:top w:val="single" w:sz="2" w:space="0" w:color="000000"/>
+              <w:left w:val="single" w:sz="2" w:space="0" w:color="000000"/>
+              <w:bottom w:val="single" w:sz="2" w:space="0" w:color="000000"/>
+              <w:right w:val="single" w:sz="2" w:space="0" w:color="000000"/>
+            </w:tcBorders>
+            <w:shd w:val="clear" w:color="auto" w:fill="FFFFFF"/>
+          </w:tcPr>
+          <w:p>
+            <w:pPr>
+              <w:widowControl/>
+              <w:rPr>
+                <w:sz w:val="20"/>
+              </w:rPr>
+            </w:pPr>
+            <w:r>
+              <w:rPr>
+                <w:sz w:val="20"/>
+              </w:rPr>
+              <w:t>3/45</w:t>
+            </w:r>
+          </w:p>
+        </w:tc>
+        <w:tc>
+          <w:tcPr>
+            <w:tcW w:w="2943" w:type="dxa"/>
+            <w:tcBorders>
+              <w:top w:val="single" w:sz="2" w:space="0" w:color="000000"/>
+              <w:left w:val="single" w:sz="2" w:space="0" w:color="000000"/>
+              <w:bottom w:val="single" w:sz="2" w:space="0" w:color="000000"/>
+              <w:right w:val="single" w:sz="2" w:space="0" w:color="000000"/>
+            </w:tcBorders>
+            <w:shd w:val="clear" w:color="auto" w:fill="FFFFFF"/>
+          </w:tcPr>
+          <w:p>
+            <w:pPr>
+              <w:widowControl/>
+              <w:rPr>
+                <w:sz w:val="20"/>
+                <w:szCs w:val="20"/>
+              </w:rPr>
+            </w:pPr>
+            <w:r>
+              <w:rPr>
+                <w:sz w:val="20"/>
+                <w:szCs w:val="20"/>
+              </w:rPr>
+              <w:t>Podsumowuje lekcję</w:t>
+            </w:r>
+          </w:p>
+        </w:tc>
+        <w:tc>
+          <w:tcPr>
+            <w:tcW w:w="3330" w:type="dxa"/>
+            <w:tcBorders>
+              <w:top w:val="single" w:sz="2" w:space="0" w:color="000000"/>
+              <w:left w:val="single" w:sz="2" w:space="0" w:color="000000"/>
+              <w:bottom w:val="single" w:sz="2" w:space="0" w:color="000000"/>
+              <w:right w:val="single" w:sz="2" w:space="0" w:color="000000"/>
+            </w:tcBorders>
+            <w:shd w:val="clear" w:color="auto" w:fill="FFFFFF"/>
+          </w:tcPr>
+          <w:p>
+            <w:pPr>
+              <w:widowControl/>
+              <w:rPr>
+                <w:sz w:val="20"/>
+                <w:szCs w:val="20"/>
+              </w:rPr>
+            </w:pPr>
+            <w:r>
+              <w:rPr>
+                <w:sz w:val="20"/>
+                <w:szCs w:val="20"/>
+              </w:rPr>
+              <w:t>Słuchają i zadają pytania</w:t>
+            </w:r>
+          </w:p>
+        </w:tc>
+        <w:tc>
+          <w:tcPr>
+            <w:tcW w:w="1381" w:type="dxa"/>
+            <w:tcBorders>
+              <w:top w:val="single" w:sz="2" w:space="0" w:color="000000"/>
+              <w:left w:val="single" w:sz="2" w:space="0" w:color="000000"/>
+              <w:bottom w:val="single" w:sz="2" w:space="0" w:color="000000"/>
+              <w:right w:val="single" w:sz="2" w:space="0" w:color="000000"/>
+            </w:tcBorders>
+            <w:shd w:val="clear" w:color="auto" w:fill="FFFFFF"/>
+          </w:tcPr>
+          <w:p>
+            <w:pPr>
+              <w:widowControl/>
+              <w:rPr>
                 <w:color w:val="FF0000"/>
                 <w:sz w:val="20"/>
                 <w:szCs w:val="20"/>
@@ -1775,6 +2122,32 @@
           <w:i/>
         </w:rPr>
         <w:t>.pptx</w:t>
+      </w:r>
+    </w:p>
+    <w:p>
+      <w:pPr>
+        <w:widowControl/>
+        <w:numPr>
+          <w:ilvl w:val="0"/>
+          <w:numId w:val="13"/>
+        </w:numPr>
+        <w:rPr>
+          <w:b/>
+          <w:i/>
+        </w:rPr>
+      </w:pPr>
+      <w:r>
+        <w:rPr>
+          <w:b/>
+        </w:rPr>
+        <w:t xml:space="preserve">Prezentacja ćwiczeń z pudełkami – </w:t>
+      </w:r>
+      <w:r>
+        <w:rPr>
+          <w:b/>
+          <w:i/>
+        </w:rPr>
+        <w:t>Zmienne – ćwiczenia.pptx</w:t>
       </w:r>
     </w:p>
     <w:p>
@@ -3284,7 +3657,6 @@
     <w:uiPriority w:val="99"/>
     <w:semiHidden/>
     <w:unhideWhenUsed/>
-    <w:qFormat/>
     <w:tblPr>
       <w:tblInd w:w="0" w:type="dxa"/>
       <w:tblCellMar>
@@ -3337,7 +3709,7 @@
   </w:style>
   <w:style w:type="paragraph" w:customStyle="1" w:styleId="NumberedHeading1">
     <w:name w:val="Numbered Heading 1"/>
-    <w:basedOn w:val="Heading1"/>
+    <w:basedOn w:val="Nagwek11"/>
     <w:next w:val="Normalny"/>
     <w:uiPriority w:val="99"/>
     <w:pPr>
@@ -3356,7 +3728,7 @@
   </w:style>
   <w:style w:type="paragraph" w:customStyle="1" w:styleId="NumberedHeading2">
     <w:name w:val="Numbered Heading 2"/>
-    <w:basedOn w:val="Heading2"/>
+    <w:basedOn w:val="Nagwek21"/>
     <w:next w:val="Normalny"/>
     <w:uiPriority w:val="99"/>
     <w:pPr>
@@ -3389,8 +3761,8 @@
       <w:szCs w:val="24"/>
     </w:rPr>
   </w:style>
-  <w:style w:type="character" w:customStyle="1" w:styleId="EndnoteText">
-    <w:name w:val="Endnote Text"/>
+  <w:style w:type="character" w:customStyle="1" w:styleId="Tekstprzypisukocowego1">
+    <w:name w:val="Tekst przypisu końcowego1"/>
     <w:uiPriority w:val="99"/>
     <w:rPr>
       <w:rFonts w:cs="Times New Roman"/>
@@ -3462,7 +3834,7 @@
   </w:style>
   <w:style w:type="paragraph" w:customStyle="1" w:styleId="NumberedHeading3">
     <w:name w:val="Numbered Heading 3"/>
-    <w:basedOn w:val="Heading3"/>
+    <w:basedOn w:val="Nagwek31"/>
     <w:next w:val="Normalny"/>
     <w:uiPriority w:val="99"/>
     <w:pPr>
@@ -3498,8 +3870,8 @@
     <w:basedOn w:val="NumberedList"/>
     <w:uiPriority w:val="99"/>
   </w:style>
-  <w:style w:type="paragraph" w:customStyle="1" w:styleId="Heading4">
-    <w:name w:val="Heading 4"/>
+  <w:style w:type="paragraph" w:customStyle="1" w:styleId="Nagwek41">
+    <w:name w:val="Nagłówek 41"/>
     <w:basedOn w:val="Normalny"/>
     <w:next w:val="Normalny"/>
     <w:uiPriority w:val="99"/>
@@ -3605,8 +3977,8 @@
       <w:szCs w:val="24"/>
     </w:rPr>
   </w:style>
-  <w:style w:type="character" w:customStyle="1" w:styleId="FootnoteText">
-    <w:name w:val="Footnote Text"/>
+  <w:style w:type="character" w:customStyle="1" w:styleId="Tekstprzypisudolnego1">
+    <w:name w:val="Tekst przypisu dolnego1"/>
     <w:uiPriority w:val="99"/>
     <w:rPr>
       <w:rFonts w:cs="Times New Roman"/>
@@ -3614,8 +3986,8 @@
       <w:szCs w:val="20"/>
     </w:rPr>
   </w:style>
-  <w:style w:type="paragraph" w:customStyle="1" w:styleId="Heading1">
-    <w:name w:val="Heading 1"/>
+  <w:style w:type="paragraph" w:customStyle="1" w:styleId="Nagwek11">
+    <w:name w:val="Nagłówek 11"/>
     <w:basedOn w:val="Normalny"/>
     <w:next w:val="Normalny"/>
     <w:uiPriority w:val="99"/>
@@ -3630,8 +4002,8 @@
       <w:szCs w:val="34"/>
     </w:rPr>
   </w:style>
-  <w:style w:type="paragraph" w:customStyle="1" w:styleId="Heading2">
-    <w:name w:val="Heading 2"/>
+  <w:style w:type="paragraph" w:customStyle="1" w:styleId="Nagwek21">
+    <w:name w:val="Nagłówek 21"/>
     <w:basedOn w:val="Normalny"/>
     <w:next w:val="Normalny"/>
     <w:uiPriority w:val="99"/>
@@ -3679,8 +4051,8 @@
       <w:szCs w:val="24"/>
     </w:rPr>
   </w:style>
-  <w:style w:type="paragraph" w:customStyle="1" w:styleId="Heading3">
-    <w:name w:val="Heading 3"/>
+  <w:style w:type="paragraph" w:customStyle="1" w:styleId="Nagwek31">
+    <w:name w:val="Nagłówek 31"/>
     <w:basedOn w:val="Normalny"/>
     <w:next w:val="Normalny"/>
     <w:uiPriority w:val="99"/>

</xml_diff>